<commit_message>
small tweak to MEF file
</commit_message>
<xml_diff>
--- a/data/NewDataFromIrena20210130/New MAR Data/Raw Data Files/MEF/2022.03.04_Metadata.docx
+++ b/data/NewDataFromIrena20210130/New MAR Data/Raw Data Files/MEF/2022.03.04_Metadata.docx
@@ -327,7 +327,15 @@
       </w:r>
       <w:proofErr w:type="spellEnd"/>
       <w:r>
-        <w:t>, Maricia; University of Minnesota</w:t>
+        <w:t xml:space="preserve">, </w:t>
+      </w:r>
+      <w:proofErr w:type="spellStart"/>
+      <w:r>
+        <w:t>Maricia</w:t>
+      </w:r>
+      <w:proofErr w:type="spellEnd"/>
+      <w:r>
+        <w:t>; University of Minnesota</w:t>
       </w:r>
     </w:p>
     <w:p>
@@ -892,16 +900,7 @@
         <w:t xml:space="preserve"> sandy clay loam developed in glacial till atop </w:t>
       </w:r>
       <w:r>
-        <w:t>50</w:t>
-      </w:r>
-      <w:r>
-        <w:t>-</w:t>
-      </w:r>
-      <w:r>
-        <w:t>m</w:t>
-      </w:r>
-      <w:r>
-        <w:t xml:space="preserve"> </w:t>
+        <w:t xml:space="preserve">50-m </w:t>
       </w:r>
       <w:r>
         <w:t xml:space="preserve">deep outwash sand deposits. The </w:t>
@@ -2205,24 +2204,45 @@
         <w:t xml:space="preserve">relevant to any particular research objective. </w:t>
       </w:r>
       <w:r>
+        <w:rPr>
+          <w:highlight w:val="yellow"/>
+        </w:rPr>
         <w:t xml:space="preserve">It is otherwise not </w:t>
       </w:r>
       <w:r>
+        <w:rPr>
+          <w:highlight w:val="yellow"/>
+        </w:rPr>
         <w:t xml:space="preserve">likely </w:t>
       </w:r>
       <w:r>
+        <w:rPr>
+          <w:highlight w:val="yellow"/>
+        </w:rPr>
         <w:t xml:space="preserve">advisable to mix samples from the </w:t>
       </w:r>
       <w:r>
+        <w:rPr>
+          <w:highlight w:val="yellow"/>
+        </w:rPr>
         <w:t>LAGG POOL</w:t>
       </w:r>
       <w:r>
+        <w:rPr>
+          <w:highlight w:val="yellow"/>
+        </w:rPr>
         <w:t xml:space="preserve"> and WEIR for research on </w:t>
       </w:r>
       <w:r>
+        <w:rPr>
+          <w:highlight w:val="yellow"/>
+        </w:rPr>
         <w:t xml:space="preserve">temporal </w:t>
       </w:r>
       <w:r>
+        <w:rPr>
+          <w:highlight w:val="yellow"/>
+        </w:rPr>
         <w:t>trends.</w:t>
       </w:r>
       <w:r>
@@ -3355,13 +3375,7 @@
       </w:r>
       <w:proofErr w:type="gramEnd"/>
       <w:r>
-        <w:t xml:space="preserve"> and that information is stored in our unpublished laboratory records.</w:t>
-      </w:r>
-      <w:r>
-        <w:t xml:space="preserve"> </w:t>
-      </w:r>
-      <w:r>
-        <w:t>The location of some records before 1992 are not currently known.</w:t>
+        <w:t xml:space="preserve"> and that information is stored in our unpublished laboratory records. The location of some records before 1992 are not currently known.</w:t>
       </w:r>
     </w:p>
     <w:p>
@@ -6315,10 +6329,7 @@
         <w:t xml:space="preserve">At the University of Minnesota Research Analytical Laboratory, </w:t>
       </w:r>
       <w:r>
-        <w:t>total phosphorus concentration was measured for samples collected from 1992 to July 1997</w:t>
-      </w:r>
-      <w:r>
-        <w:t xml:space="preserve"> and </w:t>
+        <w:t xml:space="preserve">total phosphorus concentration was measured for samples collected from 1992 to July 1997 and </w:t>
       </w:r>
       <w:r>
         <w:t>s</w:t>
@@ -6423,16 +6434,7 @@
         <w:t xml:space="preserve"> Otherwise, we have little metadata.</w:t>
       </w:r>
       <w:r>
-        <w:t xml:space="preserve"> </w:t>
-      </w:r>
-      <w:r>
-        <w:t xml:space="preserve">The SRP detection limits are 0.2 mg SRP/L for samples collected during March and April 1992 and 0.01 mg SRP/L from </w:t>
-      </w:r>
-      <w:r>
-        <w:t>May</w:t>
-      </w:r>
-      <w:r>
-        <w:t xml:space="preserve"> 1992 to July 1997.</w:t>
+        <w:t xml:space="preserve"> The SRP detection limits are 0.2 mg SRP/L for samples collected during March and April 1992 and 0.01 mg SRP/L from May 1992 to July 1997.</w:t>
       </w:r>
     </w:p>
     <w:bookmarkEnd w:id="10"/>
@@ -7220,10 +7222,7 @@
         <w:t>for samples in the 219 and 348 series, January 2011 for the 311 series</w:t>
       </w:r>
       <w:r>
-        <w:t xml:space="preserve">. </w:t>
-      </w:r>
-      <w:r>
-        <w:t xml:space="preserve">Concentration was measured as </w:t>
+        <w:t xml:space="preserve">. Concentration was measured as </w:t>
       </w:r>
       <w:r>
         <w:t>non-purgeable organic carbon (NPOC) after th</w:t>
@@ -8192,40 +8191,13 @@
         <w:t>polyethylene terephthalate glycol (PETG)</w:t>
       </w:r>
       <w:r>
-        <w:t xml:space="preserve"> sample bottles</w:t>
-      </w:r>
-      <w:r>
-        <w:t xml:space="preserve">. </w:t>
+        <w:t xml:space="preserve"> sample bottles. </w:t>
       </w:r>
       <w:r>
         <w:t>Samples were shipped overnight</w:t>
       </w:r>
       <w:r>
-        <w:t xml:space="preserve">. Upon receipt, the samples were filtered through 45-mm diameter </w:t>
-      </w:r>
-      <w:r>
-        <w:t>Whatman 0.7 micrometer glass fiber filters</w:t>
-      </w:r>
-      <w:r>
-        <w:t xml:space="preserve"> in BRAND (CITY, STATE) MODEL filter holders and acidified </w:t>
-      </w:r>
-      <w:r>
-        <w:t xml:space="preserve">by adding 0.5% </w:t>
-      </w:r>
-      <w:r>
-        <w:t>(</w:t>
-      </w:r>
-      <w:r>
-        <w:t>volume/volume</w:t>
-      </w:r>
-      <w:r>
-        <w:t>)</w:t>
-      </w:r>
-      <w:r>
-        <w:t xml:space="preserve"> 12 </w:t>
-      </w:r>
-      <w:r>
-        <w:t>molar hydrochloric acid.</w:t>
+        <w:t>. Upon receipt, the samples were filtered through 45-mm diameter Whatman 0.7 micrometer glass fiber filters in BRAND (CITY, STATE) MODEL filter holders and acidified by adding 0.5% (volume/volume) 12 molar hydrochloric acid.</w:t>
       </w:r>
       <w:r>
         <w:t xml:space="preserve"> </w:t>
@@ -9878,7 +9850,15 @@
         <w:t xml:space="preserve"> transport</w:t>
       </w:r>
       <w:r>
-        <w:t xml:space="preserve"> (Kolka et al. 2001; </w:t>
+        <w:t xml:space="preserve"> (</w:t>
+      </w:r>
+      <w:proofErr w:type="spellStart"/>
+      <w:r>
+        <w:t>Kolka</w:t>
+      </w:r>
+      <w:proofErr w:type="spellEnd"/>
+      <w:r>
+        <w:t xml:space="preserve"> et al. 2001; </w:t>
       </w:r>
       <w:proofErr w:type="spellStart"/>
       <w:r>
@@ -10562,8 +10542,13 @@
       <w:r>
         <w:t xml:space="preserve"> </w:t>
       </w:r>
-      <w:r>
-        <w:t xml:space="preserve">Jeremiason laboratory </w:t>
+      <w:proofErr w:type="spellStart"/>
+      <w:r>
+        <w:t>Jeremiason</w:t>
+      </w:r>
+      <w:proofErr w:type="spellEnd"/>
+      <w:r>
+        <w:t xml:space="preserve"> laboratory </w:t>
       </w:r>
       <w:proofErr w:type="spellStart"/>
       <w:r>
@@ -10635,13 +10620,7 @@
         <w:t>.</w:t>
       </w:r>
       <w:r>
-        <w:t xml:space="preserve"> </w:t>
-      </w:r>
-      <w:r>
-        <w:t>Lead ICP-MS. Dilute sample (100-fold dilution). Check standard, analytical standard, 15 samples then standards and check.</w:t>
-      </w:r>
-      <w:r>
-        <w:t xml:space="preserve"> </w:t>
+        <w:t xml:space="preserve"> Lead ICP-MS. Dilute sample (100-fold dilution). Check standard, analytical standard, 15 samples then standards and check. </w:t>
       </w:r>
       <w:proofErr w:type="spellStart"/>
       <w:r>
@@ -11955,7 +11934,7 @@
 
 <file path=word/comments.xml><?xml version="1.0" encoding="utf-8"?>
 <w:comments xmlns:wpc="http://schemas.microsoft.com/office/word/2010/wordprocessingCanvas" xmlns:cx="http://schemas.microsoft.com/office/drawing/2014/chartex" xmlns:cx1="http://schemas.microsoft.com/office/drawing/2015/9/8/chartex" xmlns:cx2="http://schemas.microsoft.com/office/drawing/2015/10/21/chartex" xmlns:cx3="http://schemas.microsoft.com/office/drawing/2016/5/9/chartex" xmlns:cx4="http://schemas.microsoft.com/office/drawing/2016/5/10/chartex" xmlns:cx5="http://schemas.microsoft.com/office/drawing/2016/5/11/chartex" xmlns:cx6="http://schemas.microsoft.com/office/drawing/2016/5/12/chartex" xmlns:cx7="http://schemas.microsoft.com/office/drawing/2016/5/13/chartex" xmlns:cx8="http://schemas.microsoft.com/office/drawing/2016/5/14/chartex" xmlns:mc="http://schemas.openxmlformats.org/markup-compatibility/2006" xmlns:aink="http://schemas.microsoft.com/office/drawing/2016/ink" xmlns:am3d="http://schemas.microsoft.com/office/drawing/2017/model3d" xmlns:o="urn:schemas-microsoft-com:office:office" xmlns:r="http://schemas.openxmlformats.org/officeDocument/2006/relationships" xmlns:m="http://schemas.openxmlformats.org/officeDocument/2006/math" xmlns:v="urn:schemas-microsoft-com:vml" xmlns:wp14="http://schemas.microsoft.com/office/word/2010/wordprocessingDrawing" xmlns:wp="http://schemas.openxmlformats.org/drawingml/2006/wordprocessingDrawing" xmlns:w10="urn:schemas-microsoft-com:office:word" xmlns:w="http://schemas.openxmlformats.org/wordprocessingml/2006/main" xmlns:w14="http://schemas.microsoft.com/office/word/2010/wordml" xmlns:w15="http://schemas.microsoft.com/office/word/2012/wordml" xmlns:w16cex="http://schemas.microsoft.com/office/word/2018/wordml/cex" xmlns:w16cid="http://schemas.microsoft.com/office/word/2016/wordml/cid" xmlns:w16="http://schemas.microsoft.com/office/word/2018/wordml" xmlns:w16sdtdh="http://schemas.microsoft.com/office/word/2020/wordml/sdtdatahash" xmlns:w16se="http://schemas.microsoft.com/office/word/2015/wordml/symex" xmlns:wpg="http://schemas.microsoft.com/office/word/2010/wordprocessingGroup" xmlns:wpi="http://schemas.microsoft.com/office/word/2010/wordprocessingInk" xmlns:wne="http://schemas.microsoft.com/office/word/2006/wordml" xmlns:wps="http://schemas.microsoft.com/office/word/2010/wordprocessingShape" mc:Ignorable="w14 w15 w16se w16cid w16 w16cex w16sdtdh wp14">
-  <w:comment w:id="0" w:author="Sebestyen, Stephen -FS" w:date="2022-03-03T16:28:00Z" w:initials="SSF">
+  <w:comment w:id="0" w:author="Sebestyen, Stephen -FS" w:date="2022-03-03T17:28:00Z" w:initials="SSF">
     <w:p>
       <w:pPr>
         <w:pStyle w:val="CommentText"/>
@@ -11971,7 +11950,7 @@
       </w:r>
     </w:p>
   </w:comment>
-  <w:comment w:id="1" w:author="Sebestyen, Stephen -FS" w:date="2022-02-14T14:06:00Z" w:initials="SS-">
+  <w:comment w:id="1" w:author="Sebestyen, Stephen -FS" w:date="2022-02-14T15:06:00Z" w:initials="SS-">
     <w:p>
       <w:pPr>
         <w:pStyle w:val="CommentText"/>
@@ -11987,7 +11966,7 @@
       </w:r>
     </w:p>
   </w:comment>
-  <w:comment w:id="7" w:author="Sebestyen, Stephen -FS" w:date="2022-03-03T14:59:00Z" w:initials="SSF">
+  <w:comment w:id="7" w:author="Sebestyen, Stephen -FS" w:date="2022-03-03T15:59:00Z" w:initials="SSF">
     <w:p>
       <w:pPr>
         <w:pStyle w:val="CommentText"/>
@@ -12003,7 +11982,7 @@
       </w:r>
     </w:p>
   </w:comment>
-  <w:comment w:id="8" w:author="Sebestyen, Stephen -FS" w:date="2022-02-18T09:28:00Z" w:initials="SS-">
+  <w:comment w:id="8" w:author="Sebestyen, Stephen -FS" w:date="2022-02-18T10:28:00Z" w:initials="SS-">
     <w:p>
       <w:pPr>
         <w:pStyle w:val="CommentText"/>
@@ -12019,7 +11998,7 @@
       </w:r>
     </w:p>
   </w:comment>
-  <w:comment w:id="11" w:author="Sebestyen, Stephen -FS" w:date="2022-03-02T16:24:00Z" w:initials="SSF">
+  <w:comment w:id="11" w:author="Sebestyen, Stephen -FS" w:date="2022-03-02T17:24:00Z" w:initials="SSF">
     <w:p>
       <w:pPr>
         <w:pStyle w:val="CommentText"/>
@@ -12035,7 +12014,7 @@
       </w:r>
     </w:p>
   </w:comment>
-  <w:comment w:id="16" w:author="Sebestyen, Stephen -FS" w:date="2022-03-02T16:27:00Z" w:initials="SSF">
+  <w:comment w:id="16" w:author="Sebestyen, Stephen -FS" w:date="2022-03-02T17:27:00Z" w:initials="SSF">
     <w:p>
       <w:pPr>
         <w:pStyle w:val="CommentText"/>
@@ -12051,7 +12030,7 @@
       </w:r>
     </w:p>
   </w:comment>
-  <w:comment w:id="17" w:author="Sebestyen, Stephen -FS" w:date="2022-02-23T14:31:00Z" w:initials="SS-">
+  <w:comment w:id="17" w:author="Sebestyen, Stephen -FS" w:date="2022-02-23T15:31:00Z" w:initials="SS-">
     <w:p>
       <w:pPr>
         <w:pStyle w:val="CommentText"/>
@@ -12067,7 +12046,7 @@
       </w:r>
     </w:p>
   </w:comment>
-  <w:comment w:id="18" w:author="Sebestyen, Stephen -FS" w:date="2022-02-18T15:19:00Z" w:initials="SS-">
+  <w:comment w:id="18" w:author="Sebestyen, Stephen -FS" w:date="2022-02-18T16:19:00Z" w:initials="SS-">
     <w:p>
       <w:pPr>
         <w:pStyle w:val="CommentText"/>
@@ -12083,7 +12062,7 @@
       </w:r>
     </w:p>
   </w:comment>
-  <w:comment w:id="19" w:author="Sebestyen, Stephen -FS" w:date="2022-02-18T15:19:00Z" w:initials="SS-">
+  <w:comment w:id="19" w:author="Sebestyen, Stephen -FS" w:date="2022-02-18T16:19:00Z" w:initials="SS-">
     <w:p>
       <w:pPr>
         <w:pStyle w:val="CommentText"/>
@@ -12102,7 +12081,7 @@
       </w:r>
     </w:p>
   </w:comment>
-  <w:comment w:id="20" w:author="Sebestyen, Stephen -FS" w:date="2022-02-18T12:35:00Z" w:initials="SS-">
+  <w:comment w:id="20" w:author="Sebestyen, Stephen -FS" w:date="2022-02-18T13:35:00Z" w:initials="SS-">
     <w:p>
       <w:pPr>
         <w:pStyle w:val="CommentText"/>
@@ -12118,7 +12097,7 @@
       </w:r>
     </w:p>
   </w:comment>
-  <w:comment w:id="21" w:author="Sebestyen, Stephen -FS" w:date="2022-03-02T16:29:00Z" w:initials="SSF">
+  <w:comment w:id="21" w:author="Sebestyen, Stephen -FS" w:date="2022-03-02T17:29:00Z" w:initials="SSF">
     <w:p>
       <w:pPr>
         <w:pStyle w:val="CommentText"/>
@@ -12140,7 +12119,7 @@
       </w:r>
     </w:p>
   </w:comment>
-  <w:comment w:id="22" w:author="Sebestyen, Stephen -FS" w:date="2022-02-24T13:59:00Z" w:initials="SS-">
+  <w:comment w:id="22" w:author="Sebestyen, Stephen -FS" w:date="2022-02-24T14:59:00Z" w:initials="SS-">
     <w:p>
       <w:pPr>
         <w:pStyle w:val="CommentText"/>
@@ -12156,7 +12135,7 @@
       </w:r>
     </w:p>
   </w:comment>
-  <w:comment w:id="24" w:author="Sebestyen, Stephen -FS" w:date="2022-02-24T13:57:00Z" w:initials="SS-">
+  <w:comment w:id="24" w:author="Sebestyen, Stephen -FS" w:date="2022-02-24T14:57:00Z" w:initials="SS-">
     <w:p>
       <w:pPr>
         <w:pStyle w:val="CommentText"/>
@@ -12180,7 +12159,7 @@
       </w:r>
     </w:p>
   </w:comment>
-  <w:comment w:id="25" w:author="Sebestyen, Stephen -FS" w:date="2022-03-03T16:24:00Z" w:initials="SSF">
+  <w:comment w:id="25" w:author="Sebestyen, Stephen -FS" w:date="2022-03-03T17:24:00Z" w:initials="SSF">
     <w:p>
       <w:pPr>
         <w:pStyle w:val="CommentText"/>

</xml_diff>

<commit_message>
some highlighting in metadata
</commit_message>
<xml_diff>
--- a/data/NewDataFromIrena20210130/New MAR Data/Raw Data Files/MEF/2022.03.04_Metadata.docx
+++ b/data/NewDataFromIrena20210130/New MAR Data/Raw Data Files/MEF/2022.03.04_Metadata.docx
@@ -7986,63 +7986,121 @@
         <w:t xml:space="preserve"> and c</w:t>
       </w:r>
       <w:r>
-        <w:t xml:space="preserve">oncentrations were measured as NPOC. </w:t>
-      </w:r>
-      <w:r>
+        <w:t>oncentrations were measured as NPOC</w:t>
+      </w:r>
+      <w:r>
+        <w:rPr>
+          <w:highlight w:val="yellow"/>
+        </w:rPr>
+        <w:t xml:space="preserve">. </w:t>
+      </w:r>
+      <w:r>
+        <w:rPr>
+          <w:highlight w:val="yellow"/>
+        </w:rPr>
         <w:t>Potassium hydrogen phthalate was used</w:t>
       </w:r>
       <w:r>
+        <w:rPr>
+          <w:highlight w:val="yellow"/>
+        </w:rPr>
         <w:t xml:space="preserve"> as a</w:t>
       </w:r>
       <w:r>
+        <w:rPr>
+          <w:highlight w:val="yellow"/>
+        </w:rPr>
         <w:t>n</w:t>
       </w:r>
       <w:r>
-        <w:t xml:space="preserve"> </w:t>
-      </w:r>
-      <w:r>
+        <w:rPr>
+          <w:highlight w:val="yellow"/>
+        </w:rPr>
+        <w:t xml:space="preserve"> </w:t>
+      </w:r>
+      <w:r>
+        <w:rPr>
+          <w:highlight w:val="yellow"/>
+        </w:rPr>
         <w:t>analytical</w:t>
       </w:r>
       <w:r>
+        <w:rPr>
+          <w:highlight w:val="yellow"/>
+        </w:rPr>
         <w:t xml:space="preserve"> standard. </w:t>
       </w:r>
       <w:r>
+        <w:rPr>
+          <w:highlight w:val="yellow"/>
+        </w:rPr>
         <w:t>In addition to the research described in Jacobson (2012) and Sebestyen et al. (2021a)</w:t>
       </w:r>
       <w:r>
+        <w:rPr>
+          <w:highlight w:val="yellow"/>
+        </w:rPr>
         <w:t>,</w:t>
       </w:r>
       <w:r>
-        <w:t xml:space="preserve"> </w:t>
-      </w:r>
-      <w:r>
+        <w:rPr>
+          <w:highlight w:val="yellow"/>
+        </w:rPr>
+        <w:t xml:space="preserve"> </w:t>
+      </w:r>
+      <w:r>
+        <w:rPr>
+          <w:highlight w:val="yellow"/>
+        </w:rPr>
         <w:t>correlation</w:t>
       </w:r>
       <w:r>
+        <w:rPr>
+          <w:highlight w:val="yellow"/>
+        </w:rPr>
         <w:t xml:space="preserve"> between</w:t>
       </w:r>
       <w:r>
+        <w:rPr>
+          <w:highlight w:val="yellow"/>
+        </w:rPr>
         <w:t xml:space="preserve"> DOC </w:t>
       </w:r>
       <w:r>
+        <w:rPr>
+          <w:highlight w:val="yellow"/>
+        </w:rPr>
         <w:t xml:space="preserve">concentration measured at the Aquatic Ecology Laboratory </w:t>
       </w:r>
       <w:r>
+        <w:rPr>
+          <w:highlight w:val="yellow"/>
+        </w:rPr>
         <w:t xml:space="preserve">and TOC </w:t>
       </w:r>
       <w:r>
+        <w:rPr>
+          <w:highlight w:val="yellow"/>
+        </w:rPr>
         <w:t xml:space="preserve">concentration measured at the </w:t>
       </w:r>
       <w:r>
+        <w:rPr>
+          <w:highlight w:val="yellow"/>
+        </w:rPr>
         <w:t xml:space="preserve">Forestry Sciences </w:t>
       </w:r>
       <w:r>
+        <w:rPr>
+          <w:highlight w:val="yellow"/>
+        </w:rPr>
         <w:t xml:space="preserve">Laboratory were used to provide evidence (linear regression, </w:t>
       </w:r>
       <w:r>
         <w:rPr>
           <w:rFonts w:cs="Arial"/>
           <w:color w:val="000000" w:themeColor="text1"/>
+          <w:highlight w:val="yellow"/>
         </w:rPr>
         <w:t>p &lt;&lt; 0.0001</w:t>
       </w:r>
@@ -8050,25 +8108,21 @@
         <w:rPr>
           <w:rFonts w:cs="Arial"/>
           <w:color w:val="000000" w:themeColor="text1"/>
+          <w:highlight w:val="yellow"/>
         </w:rPr>
         <w:t xml:space="preserve">, </w:t>
       </w:r>
       <w:r>
-        <w:t>Pearson correlation coefficient = 0.8</w:t>
-      </w:r>
-      <w:r>
-        <w:t>7</w:t>
-      </w:r>
-      <w:r>
-        <w:t xml:space="preserve">, and n = </w:t>
-      </w:r>
-      <w:r>
-        <w:t>53</w:t>
+        <w:rPr>
+          <w:highlight w:val="yellow"/>
+        </w:rPr>
+        <w:t>Pearson correlation coefficient = 0.87, and n = 53</w:t>
       </w:r>
       <w:r>
         <w:rPr>
           <w:rFonts w:cs="Arial"/>
           <w:color w:val="000000" w:themeColor="text1"/>
+          <w:highlight w:val="yellow"/>
         </w:rPr>
         <w:t>,</w:t>
       </w:r>
@@ -8076,37 +8130,34 @@
         <w:rPr>
           <w:rFonts w:cs="Arial"/>
           <w:color w:val="000000" w:themeColor="text1"/>
+          <w:highlight w:val="yellow"/>
         </w:rPr>
-        <w:t xml:space="preserve"> and </w:t>
+        <w:t xml:space="preserve"> and plotting along a 1:1 relationship</w:t>
       </w:r>
       <w:r>
         <w:rPr>
           <w:rFonts w:cs="Arial"/>
           <w:color w:val="000000" w:themeColor="text1"/>
-        </w:rPr>
-        <w:t xml:space="preserve">plotting along </w:t>
-      </w:r>
-      <w:r>
-        <w:rPr>
-          <w:rFonts w:cs="Arial"/>
-          <w:color w:val="000000" w:themeColor="text1"/>
-        </w:rPr>
-        <w:t>a 1:1 relationship</w:t>
-      </w:r>
-      <w:r>
-        <w:rPr>
-          <w:rFonts w:cs="Arial"/>
-          <w:color w:val="000000" w:themeColor="text1"/>
+          <w:highlight w:val="yellow"/>
         </w:rPr>
         <w:t>)</w:t>
       </w:r>
       <w:r>
+        <w:rPr>
+          <w:highlight w:val="yellow"/>
+        </w:rPr>
         <w:t xml:space="preserve"> that TOC and DOC are equivalent</w:t>
       </w:r>
       <w:r>
+        <w:rPr>
+          <w:highlight w:val="yellow"/>
+        </w:rPr>
         <w:t xml:space="preserve"> (Sebestyen et al. 2020)</w:t>
       </w:r>
       <w:r>
+        <w:rPr>
+          <w:highlight w:val="yellow"/>
+        </w:rPr>
         <w:t>.</w:t>
       </w:r>
     </w:p>

</xml_diff>